<commit_message>
adding advance xpaths for finding web elements
</commit_message>
<xml_diff>
--- a/WebElementLocators.docx
+++ b/WebElementLocators.docx
@@ -307,6 +307,40 @@
       <w:pPr>
         <w:numPr>
           <w:ilvl w:val="0"/>
+          <w:numId w:val="1"/>
+        </w:numPr>
+        <w:spacing w:line="360" w:lineRule="auto"/>
+        <w:ind w:left="425" w:leftChars="0" w:hanging="425" w:firstLineChars="0"/>
+        <w:jc w:val="left"/>
+        <w:rPr>
+          <w:rFonts w:hint="default"/>
+          <w:b w:val="0"/>
+          <w:bCs w:val="0"/>
+          <w:i w:val="0"/>
+          <w:iCs w:val="0"/>
+          <w:sz w:val="24"/>
+          <w:szCs w:val="24"/>
+          <w:lang w:val="en-US"/>
+        </w:rPr>
+      </w:pPr>
+      <w:r>
+        <w:rPr>
+          <w:rFonts w:hint="default"/>
+          <w:b w:val="0"/>
+          <w:bCs w:val="0"/>
+          <w:i w:val="0"/>
+          <w:iCs w:val="0"/>
+          <w:sz w:val="24"/>
+          <w:szCs w:val="24"/>
+          <w:lang w:val="en-US"/>
+        </w:rPr>
+        <w:t>Link Text and Partial link text</w:t>
+      </w:r>
+    </w:p>
+    <w:p>
+      <w:pPr>
+        <w:numPr>
+          <w:ilvl w:val="0"/>
           <w:numId w:val="0"/>
         </w:numPr>
         <w:spacing w:line="360" w:lineRule="auto"/>
@@ -3194,50 +3228,1169 @@
         </w:rPr>
         <w:t>Normalize-space</w:t>
       </w:r>
+    </w:p>
+    <w:p>
+      <w:pPr>
+        <w:numPr>
+          <w:ilvl w:val="0"/>
+          <w:numId w:val="0"/>
+        </w:numPr>
+        <w:spacing w:line="360" w:lineRule="auto"/>
+        <w:ind w:leftChars="0"/>
+        <w:jc w:val="left"/>
+        <w:rPr>
+          <w:rFonts w:hint="default"/>
+          <w:b/>
+          <w:bCs/>
+          <w:i w:val="0"/>
+          <w:iCs w:val="0"/>
+          <w:sz w:val="22"/>
+          <w:szCs w:val="22"/>
+          <w:lang w:val="en-US"/>
+        </w:rPr>
+      </w:pPr>
+    </w:p>
+    <w:p>
+      <w:pPr>
+        <w:numPr>
+          <w:ilvl w:val="0"/>
+          <w:numId w:val="0"/>
+        </w:numPr>
+        <w:spacing w:line="360" w:lineRule="auto"/>
+        <w:ind w:leftChars="0"/>
+        <w:jc w:val="left"/>
+        <w:rPr>
+          <w:rFonts w:hint="default"/>
+          <w:b/>
+          <w:bCs/>
+          <w:i w:val="0"/>
+          <w:iCs w:val="0"/>
+          <w:sz w:val="22"/>
+          <w:szCs w:val="22"/>
+          <w:lang w:val="en-US"/>
+        </w:rPr>
+      </w:pPr>
+      <w:r>
+        <w:rPr>
+          <w:rFonts w:hint="default"/>
+          <w:b/>
+          <w:bCs/>
+          <w:i w:val="0"/>
+          <w:iCs w:val="0"/>
+          <w:sz w:val="22"/>
+          <w:szCs w:val="22"/>
+          <w:lang w:val="en-US"/>
+        </w:rPr>
+        <w:t>Advance Xpaths that CssSelector cannot do</w:t>
+      </w:r>
+    </w:p>
+    <w:p>
+      <w:pPr>
+        <w:numPr>
+          <w:ilvl w:val="0"/>
+          <w:numId w:val="0"/>
+        </w:numPr>
+        <w:spacing w:line="360" w:lineRule="auto"/>
+        <w:ind w:leftChars="0"/>
+        <w:jc w:val="left"/>
+        <w:rPr>
+          <w:rFonts w:hint="default"/>
+          <w:b/>
+          <w:bCs/>
+          <w:i w:val="0"/>
+          <w:iCs w:val="0"/>
+          <w:sz w:val="22"/>
+          <w:szCs w:val="22"/>
+          <w:lang w:val="en-US"/>
+        </w:rPr>
+      </w:pPr>
+      <w:r>
+        <w:rPr>
+          <w:rFonts w:hint="default"/>
+          <w:b w:val="0"/>
+          <w:bCs w:val="0"/>
+          <w:i w:val="0"/>
+          <w:iCs w:val="0"/>
+          <w:sz w:val="22"/>
+          <w:szCs w:val="22"/>
+          <w:lang w:val="en-US"/>
+        </w:rPr>
+        <w:t>//div[contains(@class, ‘------’)][contains(., “text-word’] ---</w:t>
+      </w:r>
+      <w:r>
+        <w:rPr>
+          <w:rFonts w:hint="default"/>
+          <w:b/>
+          <w:bCs/>
+          <w:i w:val="0"/>
+          <w:iCs w:val="0"/>
+          <w:sz w:val="22"/>
+          <w:szCs w:val="22"/>
+          <w:lang w:val="en-US"/>
+        </w:rPr>
+        <w:t xml:space="preserve"> searching by class then text (text search)-- containing the specific word</w:t>
+      </w:r>
+    </w:p>
+    <w:p>
+      <w:pPr>
+        <w:numPr>
+          <w:ilvl w:val="0"/>
+          <w:numId w:val="0"/>
+        </w:numPr>
+        <w:spacing w:line="360" w:lineRule="auto"/>
+        <w:ind w:leftChars="0"/>
+        <w:jc w:val="left"/>
+        <w:rPr>
+          <w:rFonts w:hint="default"/>
+          <w:b/>
+          <w:bCs/>
+          <w:i w:val="0"/>
+          <w:iCs w:val="0"/>
+          <w:sz w:val="22"/>
+          <w:szCs w:val="22"/>
+          <w:lang w:val="en-US"/>
+        </w:rPr>
+      </w:pPr>
+      <w:r>
+        <w:rPr>
+          <w:rFonts w:hint="default"/>
+          <w:b/>
+          <w:bCs/>
+          <w:i w:val="0"/>
+          <w:iCs w:val="0"/>
+          <w:sz w:val="22"/>
+          <w:szCs w:val="22"/>
+          <w:lang w:val="en-US"/>
+        </w:rPr>
+        <w:t>Or we can use text()</w:t>
+      </w:r>
+    </w:p>
+    <w:p>
+      <w:pPr>
+        <w:numPr>
+          <w:ilvl w:val="0"/>
+          <w:numId w:val="0"/>
+        </w:numPr>
+        <w:spacing w:line="360" w:lineRule="auto"/>
+        <w:ind w:leftChars="0"/>
+        <w:jc w:val="left"/>
+        <w:rPr>
+          <w:rFonts w:hint="default"/>
+          <w:b w:val="0"/>
+          <w:bCs w:val="0"/>
+          <w:i w:val="0"/>
+          <w:iCs w:val="0"/>
+          <w:sz w:val="22"/>
+          <w:szCs w:val="22"/>
+          <w:lang w:val="en-US"/>
+        </w:rPr>
+      </w:pPr>
+      <w:r>
+        <w:rPr>
+          <w:rFonts w:hint="default"/>
+          <w:b w:val="0"/>
+          <w:bCs w:val="0"/>
+          <w:i w:val="0"/>
+          <w:iCs w:val="0"/>
+          <w:sz w:val="22"/>
+          <w:szCs w:val="22"/>
+          <w:lang w:val="en-US"/>
+        </w:rPr>
+        <w:t>//div[contains(@class, ‘------’][contains(text(), ‘text-word’]</w:t>
+      </w:r>
+    </w:p>
+    <w:p>
+      <w:pPr>
+        <w:numPr>
+          <w:ilvl w:val="0"/>
+          <w:numId w:val="0"/>
+        </w:numPr>
+        <w:spacing w:line="360" w:lineRule="auto"/>
+        <w:ind w:leftChars="0"/>
+        <w:jc w:val="left"/>
+        <w:rPr>
+          <w:rFonts w:hint="default"/>
+          <w:b w:val="0"/>
+          <w:bCs w:val="0"/>
+          <w:i w:val="0"/>
+          <w:iCs w:val="0"/>
+          <w:sz w:val="22"/>
+          <w:szCs w:val="22"/>
+          <w:lang w:val="en-US"/>
+        </w:rPr>
+      </w:pPr>
+    </w:p>
+    <w:p>
+      <w:pPr>
+        <w:numPr>
+          <w:ilvl w:val="0"/>
+          <w:numId w:val="0"/>
+        </w:numPr>
+        <w:spacing w:line="360" w:lineRule="auto"/>
+        <w:ind w:leftChars="0"/>
+        <w:jc w:val="left"/>
+        <w:rPr>
+          <w:rFonts w:hint="default"/>
+          <w:b/>
+          <w:bCs/>
+          <w:i w:val="0"/>
+          <w:iCs w:val="0"/>
+          <w:sz w:val="22"/>
+          <w:szCs w:val="22"/>
+          <w:lang w:val="en-US"/>
+        </w:rPr>
+      </w:pPr>
+      <w:r>
+        <w:rPr>
+          <w:rFonts w:hint="default"/>
+          <w:b/>
+          <w:bCs/>
+          <w:i w:val="0"/>
+          <w:iCs w:val="0"/>
+          <w:sz w:val="22"/>
+          <w:szCs w:val="22"/>
+          <w:lang w:val="en-US"/>
+        </w:rPr>
+        <w:t>Searching by not contain text</w:t>
+      </w:r>
+    </w:p>
+    <w:p>
+      <w:pPr>
+        <w:numPr>
+          <w:ilvl w:val="0"/>
+          <w:numId w:val="0"/>
+        </w:numPr>
+        <w:spacing w:line="360" w:lineRule="auto"/>
+        <w:ind w:leftChars="0"/>
+        <w:jc w:val="left"/>
+        <w:rPr>
+          <w:rFonts w:hint="default"/>
+          <w:b w:val="0"/>
+          <w:bCs w:val="0"/>
+          <w:i w:val="0"/>
+          <w:iCs w:val="0"/>
+          <w:sz w:val="22"/>
+          <w:szCs w:val="22"/>
+          <w:lang w:val="en-US"/>
+        </w:rPr>
+      </w:pPr>
+      <w:r>
+        <w:rPr>
+          <w:rFonts w:hint="default"/>
+          <w:b w:val="0"/>
+          <w:bCs w:val="0"/>
+          <w:i w:val="0"/>
+          <w:iCs w:val="0"/>
+          <w:sz w:val="22"/>
+          <w:szCs w:val="22"/>
+          <w:lang w:val="en-US"/>
+        </w:rPr>
+        <w:t>//div[contains(@class, ‘-------’][not(contains(., ‘text-word’))]</w:t>
+      </w:r>
+    </w:p>
+    <w:p>
+      <w:pPr>
+        <w:numPr>
+          <w:ilvl w:val="0"/>
+          <w:numId w:val="0"/>
+        </w:numPr>
+        <w:spacing w:line="360" w:lineRule="auto"/>
+        <w:ind w:leftChars="0"/>
+        <w:jc w:val="left"/>
+        <w:rPr>
+          <w:rFonts w:hint="default"/>
+          <w:b w:val="0"/>
+          <w:bCs w:val="0"/>
+          <w:i w:val="0"/>
+          <w:iCs w:val="0"/>
+          <w:sz w:val="22"/>
+          <w:szCs w:val="22"/>
+          <w:lang w:val="en-US"/>
+        </w:rPr>
+      </w:pPr>
+    </w:p>
+    <w:p>
+      <w:pPr>
+        <w:numPr>
+          <w:ilvl w:val="0"/>
+          <w:numId w:val="0"/>
+        </w:numPr>
+        <w:spacing w:line="360" w:lineRule="auto"/>
+        <w:ind w:leftChars="0"/>
+        <w:jc w:val="left"/>
+        <w:rPr>
+          <w:rFonts w:hint="default"/>
+          <w:b/>
+          <w:bCs/>
+          <w:i w:val="0"/>
+          <w:iCs w:val="0"/>
+          <w:sz w:val="22"/>
+          <w:szCs w:val="22"/>
+          <w:lang w:val="en-US"/>
+        </w:rPr>
+      </w:pPr>
+      <w:r>
+        <w:rPr>
+          <w:rFonts w:hint="default"/>
+          <w:b/>
+          <w:bCs/>
+          <w:i w:val="0"/>
+          <w:iCs w:val="0"/>
+          <w:sz w:val="22"/>
+          <w:szCs w:val="22"/>
+          <w:lang w:val="en-US"/>
+        </w:rPr>
+        <w:t>Searching by advance indexing</w:t>
+      </w:r>
+    </w:p>
+    <w:p>
+      <w:pPr>
+        <w:numPr>
+          <w:ilvl w:val="0"/>
+          <w:numId w:val="0"/>
+        </w:numPr>
+        <w:spacing w:line="360" w:lineRule="auto"/>
+        <w:ind w:leftChars="0"/>
+        <w:jc w:val="left"/>
+        <w:rPr>
+          <w:rFonts w:hint="default"/>
+          <w:b/>
+          <w:bCs/>
+          <w:i w:val="0"/>
+          <w:iCs w:val="0"/>
+          <w:sz w:val="22"/>
+          <w:szCs w:val="22"/>
+          <w:lang w:val="en-US"/>
+        </w:rPr>
+      </w:pPr>
+      <w:r>
+        <w:rPr>
+          <w:rFonts w:hint="default"/>
+          <w:b w:val="0"/>
+          <w:bCs w:val="0"/>
+          <w:i w:val="0"/>
+          <w:iCs w:val="0"/>
+          <w:sz w:val="22"/>
+          <w:szCs w:val="22"/>
+          <w:lang w:val="en-US"/>
+        </w:rPr>
+        <w:t xml:space="preserve">(//div[contains(@class, ‘------’])[3] ------- </w:t>
+      </w:r>
+      <w:r>
+        <w:rPr>
+          <w:rFonts w:hint="default"/>
+          <w:b/>
+          <w:bCs/>
+          <w:i w:val="0"/>
+          <w:iCs w:val="0"/>
+          <w:sz w:val="22"/>
+          <w:szCs w:val="22"/>
+          <w:lang w:val="en-US"/>
+        </w:rPr>
+        <w:t>getting third index element -- starts with 1 not 0</w:t>
+      </w:r>
+    </w:p>
+    <w:p>
+      <w:pPr>
+        <w:numPr>
+          <w:ilvl w:val="0"/>
+          <w:numId w:val="0"/>
+        </w:numPr>
+        <w:spacing w:line="360" w:lineRule="auto"/>
+        <w:ind w:leftChars="0"/>
+        <w:jc w:val="left"/>
+        <w:rPr>
+          <w:rFonts w:hint="default"/>
+          <w:b/>
+          <w:bCs/>
+          <w:i w:val="0"/>
+          <w:iCs w:val="0"/>
+          <w:sz w:val="22"/>
+          <w:szCs w:val="22"/>
+          <w:lang w:val="en-US"/>
+        </w:rPr>
+      </w:pPr>
+    </w:p>
+    <w:p>
+      <w:pPr>
+        <w:numPr>
+          <w:ilvl w:val="0"/>
+          <w:numId w:val="0"/>
+        </w:numPr>
+        <w:spacing w:line="360" w:lineRule="auto"/>
+        <w:ind w:leftChars="0"/>
+        <w:jc w:val="left"/>
+        <w:rPr>
+          <w:rFonts w:hint="default"/>
+          <w:b/>
+          <w:bCs/>
+          <w:i w:val="0"/>
+          <w:iCs w:val="0"/>
+          <w:sz w:val="22"/>
+          <w:szCs w:val="22"/>
+          <w:lang w:val="en-US"/>
+        </w:rPr>
+      </w:pPr>
+      <w:r>
+        <w:rPr>
+          <w:rFonts w:hint="default"/>
+          <w:b/>
+          <w:bCs/>
+          <w:i w:val="0"/>
+          <w:iCs w:val="0"/>
+          <w:sz w:val="22"/>
+          <w:szCs w:val="22"/>
+          <w:lang w:val="en-US"/>
+        </w:rPr>
+        <w:t>Advance relations [parent-to-child and parent-to-child]</w:t>
+      </w:r>
+    </w:p>
+    <w:p>
+      <w:pPr>
+        <w:numPr>
+          <w:ilvl w:val="0"/>
+          <w:numId w:val="0"/>
+        </w:numPr>
+        <w:spacing w:line="360" w:lineRule="auto"/>
+        <w:ind w:leftChars="0"/>
+        <w:jc w:val="left"/>
+        <w:rPr>
+          <w:rFonts w:hint="default"/>
+          <w:b/>
+          <w:bCs/>
+          <w:i w:val="0"/>
+          <w:iCs w:val="0"/>
+          <w:sz w:val="22"/>
+          <w:szCs w:val="22"/>
+          <w:lang w:val="en-US"/>
+        </w:rPr>
+      </w:pPr>
+      <w:r>
+        <w:rPr>
+          <w:rFonts w:hint="default"/>
+          <w:b w:val="0"/>
+          <w:bCs w:val="0"/>
+          <w:i w:val="0"/>
+          <w:iCs w:val="0"/>
+          <w:sz w:val="22"/>
+          <w:szCs w:val="22"/>
+          <w:lang w:val="en-US"/>
+        </w:rPr>
+        <w:t xml:space="preserve">//a[.//img] -- </w:t>
+      </w:r>
+      <w:r>
+        <w:rPr>
+          <w:rFonts w:hint="default"/>
+          <w:b/>
+          <w:bCs/>
+          <w:i w:val="0"/>
+          <w:iCs w:val="0"/>
+          <w:sz w:val="22"/>
+          <w:szCs w:val="22"/>
+          <w:lang w:val="en-US"/>
+        </w:rPr>
+        <w:t>This will select all a tag element and also all img elements inside a tag</w:t>
+      </w:r>
+    </w:p>
+    <w:p>
+      <w:pPr>
+        <w:numPr>
+          <w:ilvl w:val="0"/>
+          <w:numId w:val="0"/>
+        </w:numPr>
+        <w:spacing w:line="360" w:lineRule="auto"/>
+        <w:ind w:leftChars="0"/>
+        <w:jc w:val="left"/>
+        <w:rPr>
+          <w:rFonts w:hint="default"/>
+          <w:b w:val="0"/>
+          <w:bCs w:val="0"/>
+          <w:i w:val="0"/>
+          <w:iCs w:val="0"/>
+          <w:sz w:val="22"/>
+          <w:szCs w:val="22"/>
+          <w:lang w:val="en-US"/>
+        </w:rPr>
+      </w:pPr>
+      <w:r>
+        <w:rPr>
+          <w:rFonts w:hint="default"/>
+          <w:b w:val="0"/>
+          <w:bCs w:val="0"/>
+          <w:i w:val="0"/>
+          <w:iCs w:val="0"/>
+          <w:color w:val="auto"/>
+          <w:sz w:val="22"/>
+          <w:szCs w:val="22"/>
+          <w:u w:val="none"/>
+          <w:lang w:val="en-US"/>
+        </w:rPr>
+        <w:t>//div[@class='ba5ce089'][.//div/a]</w:t>
+      </w:r>
+      <w:r>
+        <w:rPr>
+          <w:rFonts w:hint="default"/>
+          <w:b w:val="0"/>
+          <w:bCs w:val="0"/>
+          <w:i w:val="0"/>
+          <w:iCs w:val="0"/>
+          <w:sz w:val="22"/>
+          <w:szCs w:val="22"/>
+          <w:lang w:val="en-US"/>
+        </w:rPr>
+        <w:t xml:space="preserve"> </w:t>
+      </w:r>
+    </w:p>
+    <w:p>
+      <w:pPr>
+        <w:numPr>
+          <w:ilvl w:val="0"/>
+          <w:numId w:val="0"/>
+        </w:numPr>
+        <w:spacing w:line="360" w:lineRule="auto"/>
+        <w:ind w:leftChars="0"/>
+        <w:jc w:val="left"/>
+        <w:rPr>
+          <w:rFonts w:hint="default"/>
+          <w:b w:val="0"/>
+          <w:bCs w:val="0"/>
+          <w:i w:val="0"/>
+          <w:iCs w:val="0"/>
+          <w:sz w:val="22"/>
+          <w:szCs w:val="22"/>
+          <w:lang w:val="en-US"/>
+        </w:rPr>
+      </w:pPr>
+    </w:p>
+    <w:p>
+      <w:pPr>
+        <w:rPr>
+          <w:rFonts w:hint="default"/>
+          <w:b/>
+          <w:bCs/>
+          <w:i w:val="0"/>
+          <w:iCs w:val="0"/>
+          <w:sz w:val="22"/>
+          <w:szCs w:val="22"/>
+          <w:lang w:val="en-US"/>
+        </w:rPr>
+      </w:pPr>
+      <w:r>
+        <w:rPr>
+          <w:rFonts w:hint="default"/>
+          <w:b/>
+          <w:bCs/>
+          <w:i w:val="0"/>
+          <w:iCs w:val="0"/>
+          <w:sz w:val="22"/>
+          <w:szCs w:val="22"/>
+          <w:lang w:val="en-US"/>
+        </w:rPr>
+        <w:br w:type="page"/>
+      </w:r>
+    </w:p>
+    <w:p>
+      <w:pPr>
+        <w:numPr>
+          <w:ilvl w:val="0"/>
+          <w:numId w:val="0"/>
+        </w:numPr>
+        <w:spacing w:line="360" w:lineRule="auto"/>
+        <w:ind w:leftChars="0"/>
+        <w:jc w:val="left"/>
+        <w:rPr>
+          <w:rFonts w:hint="default"/>
+          <w:b/>
+          <w:bCs/>
+          <w:i w:val="0"/>
+          <w:iCs w:val="0"/>
+          <w:sz w:val="22"/>
+          <w:szCs w:val="22"/>
+          <w:lang w:val="en-US"/>
+        </w:rPr>
+      </w:pPr>
+      <w:r>
+        <w:rPr>
+          <w:rFonts w:hint="default"/>
+          <w:b/>
+          <w:bCs/>
+          <w:i w:val="0"/>
+          <w:iCs w:val="0"/>
+          <w:sz w:val="22"/>
+          <w:szCs w:val="22"/>
+          <w:lang w:val="en-US"/>
+        </w:rPr>
+        <w:t>Following and Preceding elements</w:t>
+      </w:r>
+    </w:p>
+    <w:p>
+      <w:pPr>
+        <w:numPr>
+          <w:ilvl w:val="0"/>
+          <w:numId w:val="0"/>
+        </w:numPr>
+        <w:spacing w:line="360" w:lineRule="auto"/>
+        <w:ind w:leftChars="0"/>
+        <w:jc w:val="left"/>
+        <w:rPr>
+          <w:rFonts w:hint="default"/>
+          <w:b/>
+          <w:bCs/>
+          <w:i w:val="0"/>
+          <w:iCs w:val="0"/>
+          <w:sz w:val="22"/>
+          <w:szCs w:val="22"/>
+          <w:lang w:val="en-US"/>
+        </w:rPr>
+      </w:pPr>
+      <w:r>
+        <w:rPr>
+          <w:rFonts w:hint="default"/>
+          <w:b w:val="0"/>
+          <w:bCs w:val="0"/>
+          <w:i w:val="0"/>
+          <w:iCs w:val="0"/>
+          <w:sz w:val="22"/>
+          <w:szCs w:val="22"/>
+          <w:lang w:val="en-US"/>
+        </w:rPr>
+        <w:t>//a[contains(@class, ‘------’)][preceding::a[@class-name=’class-attribute’] --</w:t>
+      </w:r>
+      <w:r>
+        <w:rPr>
+          <w:rFonts w:hint="default"/>
+          <w:b/>
+          <w:bCs/>
+          <w:i w:val="0"/>
+          <w:iCs w:val="0"/>
+          <w:sz w:val="22"/>
+          <w:szCs w:val="22"/>
+          <w:lang w:val="en-US"/>
+        </w:rPr>
+        <w:t xml:space="preserve"> this will pick the elements after the one element specified in the first part of xpath -- after</w:t>
+      </w:r>
+      <w:r>
+        <w:rPr>
+          <w:rFonts w:hint="default"/>
+          <w:b/>
+          <w:bCs/>
+          <w:i w:val="0"/>
+          <w:iCs w:val="0"/>
+          <w:sz w:val="22"/>
+          <w:szCs w:val="22"/>
+          <w:lang w:val="en-US"/>
+        </w:rPr>
+        <w:t xml:space="preserve"> these element</w:t>
+      </w:r>
+    </w:p>
+    <w:p>
+      <w:pPr>
+        <w:numPr>
+          <w:ilvl w:val="0"/>
+          <w:numId w:val="0"/>
+        </w:numPr>
+        <w:spacing w:line="360" w:lineRule="auto"/>
+        <w:ind w:leftChars="0"/>
+        <w:jc w:val="left"/>
+        <w:rPr>
+          <w:rFonts w:hint="default"/>
+          <w:b/>
+          <w:bCs/>
+          <w:i w:val="0"/>
+          <w:iCs w:val="0"/>
+          <w:sz w:val="22"/>
+          <w:szCs w:val="22"/>
+          <w:lang w:val="en-US"/>
+        </w:rPr>
+      </w:pPr>
+      <w:r>
+        <w:rPr>
+          <w:rFonts w:hint="default"/>
+          <w:b w:val="0"/>
+          <w:bCs w:val="0"/>
+          <w:i w:val="0"/>
+          <w:iCs w:val="0"/>
+          <w:sz w:val="22"/>
+          <w:szCs w:val="22"/>
+          <w:lang w:val="en-US"/>
+        </w:rPr>
+        <w:t xml:space="preserve">//a[contains(@class, ‘----’)][following::a[@class-name=’class-attribute’] -- </w:t>
+      </w:r>
+      <w:r>
+        <w:rPr>
+          <w:rFonts w:hint="default"/>
+          <w:b/>
+          <w:bCs/>
+          <w:i w:val="0"/>
+          <w:iCs w:val="0"/>
+          <w:sz w:val="22"/>
+          <w:szCs w:val="22"/>
+          <w:lang w:val="en-US"/>
+        </w:rPr>
+        <w:t>before these element - This will select before elements of this element</w:t>
+      </w:r>
+    </w:p>
+    <w:p>
+      <w:pPr>
+        <w:rPr>
+          <w:rFonts w:hint="default"/>
+          <w:b/>
+          <w:bCs/>
+          <w:i w:val="0"/>
+          <w:iCs w:val="0"/>
+          <w:sz w:val="22"/>
+          <w:szCs w:val="22"/>
+          <w:lang w:val="en-US"/>
+        </w:rPr>
+      </w:pPr>
+    </w:p>
+    <w:p>
+      <w:pPr>
+        <w:rPr>
+          <w:rFonts w:hint="default"/>
+          <w:b/>
+          <w:bCs/>
+          <w:i w:val="0"/>
+          <w:iCs w:val="0"/>
+          <w:sz w:val="22"/>
+          <w:szCs w:val="22"/>
+          <w:lang w:val="en-US"/>
+        </w:rPr>
+      </w:pPr>
+    </w:p>
+    <w:p>
+      <w:pPr>
+        <w:rPr>
+          <w:rFonts w:hint="default"/>
+          <w:b/>
+          <w:bCs/>
+          <w:i w:val="0"/>
+          <w:iCs w:val="0"/>
+          <w:sz w:val="22"/>
+          <w:szCs w:val="22"/>
+          <w:lang w:val="en-US"/>
+        </w:rPr>
+      </w:pPr>
+      <w:r>
+        <w:rPr>
+          <w:rFonts w:hint="default"/>
+          <w:b/>
+          <w:bCs/>
+          <w:i w:val="0"/>
+          <w:iCs w:val="0"/>
+          <w:sz w:val="22"/>
+          <w:szCs w:val="22"/>
+          <w:lang w:val="en-US"/>
+        </w:rPr>
+        <w:t>Link text:</w:t>
+      </w:r>
+    </w:p>
+    <w:p>
+      <w:pPr>
+        <w:rPr>
+          <w:rFonts w:hint="default"/>
+          <w:b w:val="0"/>
+          <w:bCs w:val="0"/>
+          <w:i w:val="0"/>
+          <w:iCs w:val="0"/>
+          <w:sz w:val="22"/>
+          <w:szCs w:val="22"/>
+          <w:lang w:val="en-US"/>
+        </w:rPr>
+      </w:pPr>
+      <w:commentRangeStart w:id="8"/>
+      <w:r>
+        <w:rPr>
+          <w:rFonts w:hint="default"/>
+          <w:b w:val="0"/>
+          <w:bCs w:val="0"/>
+          <w:i w:val="0"/>
+          <w:iCs w:val="0"/>
+          <w:sz w:val="22"/>
+          <w:szCs w:val="22"/>
+          <w:lang w:val="en-US"/>
+        </w:rPr>
+        <w:t>&lt;span class="_34a7409b _2e82a662 a695f1e9" xpath="1"&gt;</w:t>
+      </w:r>
+      <w:commentRangeStart w:id="9"/>
+      <w:r>
+        <w:rPr>
+          <w:rFonts w:hint="default"/>
+          <w:b w:val="0"/>
+          <w:bCs w:val="0"/>
+          <w:i w:val="0"/>
+          <w:iCs w:val="0"/>
+          <w:sz w:val="22"/>
+          <w:szCs w:val="22"/>
+          <w:lang w:val="en-US"/>
+        </w:rPr>
+        <w:t>Sell</w:t>
+      </w:r>
+      <w:commentRangeEnd w:id="9"/>
+      <w:r>
+        <w:commentReference w:id="9"/>
+      </w:r>
+      <w:r>
+        <w:rPr>
+          <w:rFonts w:hint="default"/>
+          <w:b w:val="0"/>
+          <w:bCs w:val="0"/>
+          <w:i w:val="0"/>
+          <w:iCs w:val="0"/>
+          <w:sz w:val="22"/>
+          <w:szCs w:val="22"/>
+          <w:lang w:val="en-US"/>
+        </w:rPr>
+        <w:t>&lt;/span&gt;</w:t>
+      </w:r>
+      <w:commentRangeEnd w:id="8"/>
+      <w:r>
+        <w:commentReference w:id="8"/>
+      </w:r>
+    </w:p>
+    <w:p>
+      <w:pPr>
+        <w:rPr>
+          <w:rFonts w:hint="default"/>
+          <w:b w:val="0"/>
+          <w:bCs w:val="0"/>
+          <w:i w:val="0"/>
+          <w:iCs w:val="0"/>
+          <w:sz w:val="22"/>
+          <w:szCs w:val="22"/>
+          <w:lang w:val="en-US"/>
+        </w:rPr>
+      </w:pPr>
+    </w:p>
+    <w:p>
+      <w:pPr>
+        <w:rPr>
+          <w:rFonts w:hint="default"/>
+          <w:b w:val="0"/>
+          <w:bCs w:val="0"/>
+          <w:i w:val="0"/>
+          <w:iCs w:val="0"/>
+          <w:sz w:val="22"/>
+          <w:szCs w:val="22"/>
+          <w:lang w:val="en-US"/>
+        </w:rPr>
+      </w:pPr>
+      <w:r>
+        <w:rPr>
+          <w:rFonts w:hint="default"/>
+          <w:b w:val="0"/>
+          <w:bCs w:val="0"/>
+          <w:i w:val="0"/>
+          <w:iCs w:val="0"/>
+          <w:sz w:val="22"/>
+          <w:szCs w:val="22"/>
+          <w:lang w:val="en-US"/>
+        </w:rPr>
+        <w:t>Link text</w:t>
+      </w:r>
+    </w:p>
+    <w:p>
+      <w:pPr>
+        <w:rPr>
+          <w:rFonts w:hint="default"/>
+          <w:b w:val="0"/>
+          <w:bCs w:val="0"/>
+          <w:i w:val="0"/>
+          <w:iCs w:val="0"/>
+          <w:sz w:val="22"/>
+          <w:szCs w:val="22"/>
+          <w:lang w:val="en-US"/>
+        </w:rPr>
+      </w:pPr>
+      <w:r>
+        <w:rPr>
+          <w:rFonts w:hint="default"/>
+          <w:b w:val="0"/>
+          <w:bCs w:val="0"/>
+          <w:i w:val="0"/>
+          <w:iCs w:val="0"/>
+          <w:sz w:val="22"/>
+          <w:szCs w:val="22"/>
+          <w:lang w:val="en-US"/>
+        </w:rPr>
+        <w:t xml:space="preserve">By.linktext(‘Sell”) --- </w:t>
+      </w:r>
+      <w:r>
+        <w:rPr>
+          <w:rFonts w:hint="default"/>
+          <w:b/>
+          <w:bCs/>
+          <w:i w:val="0"/>
+          <w:iCs w:val="0"/>
+          <w:sz w:val="22"/>
+          <w:szCs w:val="22"/>
+          <w:lang w:val="en-US"/>
+        </w:rPr>
+        <w:t>just like contains functions</w:t>
+      </w:r>
+    </w:p>
+    <w:p>
+      <w:pPr>
+        <w:numPr>
+          <w:ilvl w:val="0"/>
+          <w:numId w:val="0"/>
+        </w:numPr>
+        <w:spacing w:line="360" w:lineRule="auto"/>
+        <w:ind w:leftChars="0"/>
+        <w:jc w:val="left"/>
+        <w:rPr>
+          <w:rFonts w:hint="default"/>
+          <w:b/>
+          <w:bCs/>
+          <w:i w:val="0"/>
+          <w:iCs w:val="0"/>
+          <w:sz w:val="22"/>
+          <w:szCs w:val="22"/>
+          <w:lang w:val="en-US"/>
+        </w:rPr>
+      </w:pPr>
+    </w:p>
+    <w:p>
+      <w:pPr>
+        <w:numPr>
+          <w:ilvl w:val="0"/>
+          <w:numId w:val="0"/>
+        </w:numPr>
+        <w:spacing w:line="360" w:lineRule="auto"/>
+        <w:ind w:leftChars="0"/>
+        <w:jc w:val="left"/>
+        <w:rPr>
+          <w:rFonts w:hint="default"/>
+          <w:b/>
+          <w:bCs/>
+          <w:i w:val="0"/>
+          <w:iCs w:val="0"/>
+          <w:sz w:val="22"/>
+          <w:szCs w:val="22"/>
+          <w:lang w:val="en-US"/>
+        </w:rPr>
+      </w:pPr>
+      <w:r>
+        <w:rPr>
+          <w:rFonts w:hint="default"/>
+          <w:b/>
+          <w:bCs/>
+          <w:i w:val="0"/>
+          <w:iCs w:val="0"/>
+          <w:sz w:val="22"/>
+          <w:szCs w:val="22"/>
+          <w:lang w:val="en-US"/>
+        </w:rPr>
+        <w:t>Partial Link Text</w:t>
+      </w:r>
+    </w:p>
+    <w:p>
+      <w:pPr>
+        <w:rPr>
+          <w:rFonts w:hint="default"/>
+          <w:b w:val="0"/>
+          <w:bCs w:val="0"/>
+          <w:i w:val="0"/>
+          <w:iCs w:val="0"/>
+          <w:sz w:val="22"/>
+          <w:szCs w:val="22"/>
+          <w:lang w:val="en-US"/>
+        </w:rPr>
+      </w:pPr>
+      <w:commentRangeStart w:id="10"/>
+      <w:r>
+        <w:rPr>
+          <w:rFonts w:hint="default"/>
+          <w:b w:val="0"/>
+          <w:bCs w:val="0"/>
+          <w:i w:val="0"/>
+          <w:iCs w:val="0"/>
+          <w:sz w:val="22"/>
+          <w:szCs w:val="22"/>
+          <w:lang w:val="en-US"/>
+        </w:rPr>
+        <w:t>&lt;span class="_34a7409b _2e82a662 a695f1e9" xpath="1"&gt;</w:t>
+      </w:r>
+      <w:commentRangeStart w:id="11"/>
+      <w:r>
+        <w:rPr>
+          <w:rFonts w:hint="default"/>
+          <w:b w:val="0"/>
+          <w:bCs w:val="0"/>
+          <w:i w:val="0"/>
+          <w:iCs w:val="0"/>
+          <w:sz w:val="22"/>
+          <w:szCs w:val="22"/>
+          <w:lang w:val="en-US"/>
+        </w:rPr>
+        <w:t>Sell</w:t>
+      </w:r>
+      <w:commentRangeEnd w:id="11"/>
+      <w:r>
+        <w:commentReference w:id="11"/>
+      </w:r>
+      <w:r>
+        <w:rPr>
+          <w:rFonts w:hint="default"/>
+          <w:lang w:val="en-US"/>
+        </w:rPr>
+        <w:t xml:space="preserve"> Seller</w:t>
+      </w:r>
+      <w:r>
+        <w:rPr>
+          <w:rFonts w:hint="default"/>
+          <w:b w:val="0"/>
+          <w:bCs w:val="0"/>
+          <w:i w:val="0"/>
+          <w:iCs w:val="0"/>
+          <w:sz w:val="22"/>
+          <w:szCs w:val="22"/>
+          <w:lang w:val="en-US"/>
+        </w:rPr>
+        <w:t>&lt;/span&gt;</w:t>
+      </w:r>
+      <w:commentRangeEnd w:id="10"/>
+      <w:r>
+        <w:commentReference w:id="10"/>
+      </w:r>
+    </w:p>
+    <w:p>
+      <w:pPr>
+        <w:numPr>
+          <w:ilvl w:val="0"/>
+          <w:numId w:val="0"/>
+        </w:numPr>
+        <w:spacing w:line="360" w:lineRule="auto"/>
+        <w:ind w:leftChars="0"/>
+        <w:jc w:val="left"/>
+        <w:rPr>
+          <w:rFonts w:hint="default"/>
+          <w:b/>
+          <w:bCs/>
+          <w:i w:val="0"/>
+          <w:iCs w:val="0"/>
+          <w:sz w:val="22"/>
+          <w:szCs w:val="22"/>
+          <w:lang w:val="en-US"/>
+        </w:rPr>
+      </w:pPr>
+    </w:p>
+    <w:p>
+      <w:pPr>
+        <w:numPr>
+          <w:ilvl w:val="0"/>
+          <w:numId w:val="0"/>
+        </w:numPr>
+        <w:spacing w:line="360" w:lineRule="auto"/>
+        <w:ind w:leftChars="0"/>
+        <w:jc w:val="left"/>
+        <w:rPr>
+          <w:rFonts w:hint="default"/>
+          <w:b w:val="0"/>
+          <w:bCs w:val="0"/>
+          <w:i w:val="0"/>
+          <w:iCs w:val="0"/>
+          <w:sz w:val="22"/>
+          <w:szCs w:val="22"/>
+          <w:lang w:val="en-US"/>
+        </w:rPr>
+      </w:pPr>
+      <w:r>
+        <w:rPr>
+          <w:rFonts w:hint="default"/>
+          <w:b w:val="0"/>
+          <w:bCs w:val="0"/>
+          <w:i w:val="0"/>
+          <w:iCs w:val="0"/>
+          <w:sz w:val="22"/>
+          <w:szCs w:val="22"/>
+          <w:lang w:val="en-US"/>
+        </w:rPr>
+        <w:t>Partial link text</w:t>
+      </w:r>
+    </w:p>
+    <w:p>
+      <w:pPr>
+        <w:numPr>
+          <w:ilvl w:val="0"/>
+          <w:numId w:val="0"/>
+        </w:numPr>
+        <w:spacing w:line="360" w:lineRule="auto"/>
+        <w:ind w:leftChars="0"/>
+        <w:jc w:val="left"/>
+        <w:rPr>
+          <w:rFonts w:hint="default"/>
+          <w:b w:val="0"/>
+          <w:bCs w:val="0"/>
+          <w:i w:val="0"/>
+          <w:iCs w:val="0"/>
+          <w:sz w:val="22"/>
+          <w:szCs w:val="22"/>
+          <w:lang w:val="en-US"/>
+        </w:rPr>
+      </w:pPr>
+      <w:r>
+        <w:rPr>
+          <w:rFonts w:hint="default"/>
+          <w:b w:val="0"/>
+          <w:bCs w:val="0"/>
+          <w:i w:val="0"/>
+          <w:iCs w:val="0"/>
+          <w:sz w:val="22"/>
+          <w:szCs w:val="22"/>
+          <w:lang w:val="en-US"/>
+        </w:rPr>
+        <w:t xml:space="preserve">By.PartialLinkText(“Seller”) </w:t>
+      </w:r>
+      <w:r>
+        <w:rPr>
+          <w:rFonts w:hint="default"/>
+          <w:b w:val="0"/>
+          <w:bCs w:val="0"/>
+          <w:i w:val="0"/>
+          <w:iCs w:val="0"/>
+          <w:sz w:val="22"/>
+          <w:szCs w:val="22"/>
+          <w:lang w:val="en-US"/>
+        </w:rPr>
+        <w:t xml:space="preserve">--- </w:t>
+      </w:r>
+      <w:r>
+        <w:rPr>
+          <w:rFonts w:hint="default"/>
+          <w:b/>
+          <w:bCs/>
+          <w:i w:val="0"/>
+          <w:iCs w:val="0"/>
+          <w:sz w:val="22"/>
+          <w:szCs w:val="22"/>
+          <w:lang w:val="en-US"/>
+        </w:rPr>
+        <w:t>just like contains functions</w:t>
+      </w:r>
+    </w:p>
+    <w:p>
+      <w:pPr>
+        <w:numPr>
+          <w:ilvl w:val="0"/>
+          <w:numId w:val="0"/>
+        </w:numPr>
+        <w:spacing w:line="360" w:lineRule="auto"/>
+        <w:ind w:leftChars="0"/>
+        <w:jc w:val="left"/>
+        <w:rPr>
+          <w:rFonts w:hint="default"/>
+          <w:b w:val="0"/>
+          <w:bCs w:val="0"/>
+          <w:i w:val="0"/>
+          <w:iCs w:val="0"/>
+          <w:sz w:val="22"/>
+          <w:szCs w:val="22"/>
+          <w:lang w:val="en-US"/>
+        </w:rPr>
+      </w:pPr>
       <w:bookmarkStart w:id="0" w:name="_GoBack"/>
       <w:bookmarkEnd w:id="0"/>
-    </w:p>
-    <w:p>
-      <w:pPr>
-        <w:numPr>
-          <w:ilvl w:val="0"/>
-          <w:numId w:val="0"/>
-        </w:numPr>
-        <w:spacing w:line="360" w:lineRule="auto"/>
-        <w:ind w:leftChars="0"/>
-        <w:jc w:val="left"/>
-        <w:rPr>
-          <w:rFonts w:hint="default"/>
-          <w:b w:val="0"/>
-          <w:bCs w:val="0"/>
-          <w:i w:val="0"/>
-          <w:iCs w:val="0"/>
-          <w:sz w:val="22"/>
-          <w:szCs w:val="22"/>
-          <w:lang w:val="en-US"/>
-        </w:rPr>
-      </w:pPr>
-    </w:p>
-    <w:p>
-      <w:pPr>
-        <w:numPr>
-          <w:ilvl w:val="0"/>
-          <w:numId w:val="0"/>
-        </w:numPr>
-        <w:spacing w:line="360" w:lineRule="auto"/>
-        <w:ind w:leftChars="0"/>
-        <w:jc w:val="left"/>
-        <w:rPr>
-          <w:rFonts w:hint="default"/>
-          <w:b w:val="0"/>
-          <w:bCs w:val="0"/>
-          <w:i w:val="0"/>
-          <w:iCs w:val="0"/>
-          <w:sz w:val="22"/>
-          <w:szCs w:val="22"/>
-          <w:lang w:val="en-US"/>
-        </w:rPr>
-      </w:pPr>
     </w:p>
     <w:sectPr>
       <w:pgSz w:w="11906" w:h="16838"/>
@@ -3396,19 +4549,95 @@
       </w:r>
     </w:p>
   </w:comment>
+  <w:comment w:id="9" w:author="amir.hamza" w:date="2022-08-13T19:57:20Z" w:initials="a">
+    <w:p>
+      <w:pPr>
+        <w:pStyle w:val="4"/>
+        <w:rPr>
+          <w:rFonts w:hint="default"/>
+          <w:lang w:val="en-US"/>
+        </w:rPr>
+      </w:pPr>
+      <w:r>
+        <w:rPr>
+          <w:rFonts w:hint="default"/>
+          <w:lang w:val="en-US"/>
+        </w:rPr>
+        <w:t>Link Text</w:t>
+      </w:r>
+    </w:p>
+  </w:comment>
+  <w:comment w:id="8" w:author="amir.hamza" w:date="2022-08-13T19:57:08Z" w:initials="a">
+    <w:p>
+      <w:pPr>
+        <w:pStyle w:val="4"/>
+        <w:rPr>
+          <w:rFonts w:hint="default"/>
+          <w:lang w:val="en-US"/>
+        </w:rPr>
+      </w:pPr>
+      <w:r>
+        <w:rPr>
+          <w:rFonts w:hint="default"/>
+          <w:lang w:val="en-US"/>
+        </w:rPr>
+        <w:t>Web element</w:t>
+      </w:r>
+    </w:p>
+  </w:comment>
+  <w:comment w:id="11" w:author="amir.hamza" w:date="2022-08-13T19:57:20Z" w:initials="a">
+    <w:p>
+      <w:pPr>
+        <w:pStyle w:val="4"/>
+        <w:rPr>
+          <w:rFonts w:hint="default"/>
+          <w:lang w:val="en-US"/>
+        </w:rPr>
+      </w:pPr>
+      <w:r>
+        <w:rPr>
+          <w:rFonts w:hint="default"/>
+          <w:lang w:val="en-US"/>
+        </w:rPr>
+        <w:t>Link Text</w:t>
+      </w:r>
+    </w:p>
+  </w:comment>
+  <w:comment w:id="10" w:author="amir.hamza" w:date="2022-08-13T19:57:08Z" w:initials="a">
+    <w:p>
+      <w:pPr>
+        <w:pStyle w:val="4"/>
+        <w:rPr>
+          <w:rFonts w:hint="default"/>
+          <w:lang w:val="en-US"/>
+        </w:rPr>
+      </w:pPr>
+      <w:r>
+        <w:rPr>
+          <w:rFonts w:hint="default"/>
+          <w:lang w:val="en-US"/>
+        </w:rPr>
+        <w:t>Web element</w:t>
+      </w:r>
+    </w:p>
+  </w:comment>
 </w:comments>
 </file>
 
 <file path=word/commentsExtended.xml><?xml version="1.0" encoding="utf-8"?>
 <w15:commentsEx xmlns:wpc="http://schemas.microsoft.com/office/word/2010/wordprocessingCanvas" xmlns:mc="http://schemas.openxmlformats.org/markup-compatibility/2006" xmlns:o="urn:schemas-microsoft-com:office:office" xmlns:r="http://schemas.openxmlformats.org/officeDocument/2006/relationships" xmlns:m="http://schemas.openxmlformats.org/officeDocument/2006/math" xmlns:v="urn:schemas-microsoft-com:vml" xmlns:wp14="http://schemas.microsoft.com/office/word/2010/wordprocessingDrawing" xmlns:wp="http://schemas.openxmlformats.org/drawingml/2006/wordprocessingDrawing" xmlns:w="http://schemas.openxmlformats.org/wordprocessingml/2006/main" xmlns:w14="http://schemas.microsoft.com/office/word/2010/wordml" xmlns:w15="http://schemas.microsoft.com/office/word/2012/wordml" xmlns:w10="urn:schemas-microsoft-com:office:word" xmlns:wpg="http://schemas.microsoft.com/office/word/2010/wordprocessingGroup" xmlns:wpi="http://schemas.microsoft.com/office/word/2010/wordprocessingInk" xmlns:wne="http://schemas.microsoft.com/office/word/2006/wordml" xmlns:wps="http://schemas.microsoft.com/office/word/2010/wordprocessingShape" xmlns:wpsCustomData="http://www.wps.cn/officeDocument/2013/wpsCustomData" mc:Ignorable="w14 w15 wp14">
-  <w15:commentEx w15:paraId="547A6A33" w15:done="1"/>
-  <w15:commentEx w15:paraId="0C4C3FC0" w15:done="1"/>
-  <w15:commentEx w15:paraId="1F8D1580" w15:done="1"/>
-  <w15:commentEx w15:paraId="056A79D4" w15:done="1"/>
-  <w15:commentEx w15:paraId="6F8D485E" w15:done="1"/>
-  <w15:commentEx w15:paraId="47E0064B" w15:done="1"/>
-  <w15:commentEx w15:paraId="68FE31A5" w15:done="0"/>
-  <w15:commentEx w15:paraId="4F7A2468" w15:done="1"/>
+  <w15:commentEx w15:paraId="2CFE086F" w15:done="1"/>
+  <w15:commentEx w15:paraId="52782908" w15:done="1"/>
+  <w15:commentEx w15:paraId="46C02D76" w15:done="1"/>
+  <w15:commentEx w15:paraId="1D0C2B82" w15:done="1"/>
+  <w15:commentEx w15:paraId="0BDB13F3" w15:done="1"/>
+  <w15:commentEx w15:paraId="750710BB" w15:done="1"/>
+  <w15:commentEx w15:paraId="1B33054B" w15:done="0"/>
+  <w15:commentEx w15:paraId="579C4AD3" w15:done="1"/>
+  <w15:commentEx w15:paraId="7BA34F3A" w15:done="0"/>
+  <w15:commentEx w15:paraId="2390350C" w15:done="0"/>
+  <w15:commentEx w15:paraId="2C4D43BA" w15:done="0"/>
+  <w15:commentEx w15:paraId="4C3632D2" w15:done="0"/>
 </w15:commentsEx>
 </file>
 
@@ -3529,7 +4758,7 @@
     <w:lsdException w:unhideWhenUsed="0" w:uiPriority="0" w:semiHidden="0" w:name="toc 9"/>
     <w:lsdException w:unhideWhenUsed="0" w:uiPriority="0" w:semiHidden="0" w:name="Normal Indent"/>
     <w:lsdException w:unhideWhenUsed="0" w:uiPriority="0" w:semiHidden="0" w:name="footnote text"/>
-    <w:lsdException w:unhideWhenUsed="0" w:uiPriority="0" w:semiHidden="0" w:name="annotation text"/>
+    <w:lsdException w:qFormat="1" w:unhideWhenUsed="0" w:uiPriority="0" w:semiHidden="0" w:name="annotation text"/>
     <w:lsdException w:unhideWhenUsed="0" w:uiPriority="0" w:semiHidden="0" w:name="header"/>
     <w:lsdException w:unhideWhenUsed="0" w:uiPriority="0" w:semiHidden="0" w:name="footer"/>
     <w:lsdException w:unhideWhenUsed="0" w:uiPriority="0" w:semiHidden="0" w:name="index heading"/>
@@ -3598,11 +4827,11 @@
     <w:lsdException w:unhideWhenUsed="0" w:uiPriority="0" w:semiHidden="0" w:name="HTML Code"/>
     <w:lsdException w:unhideWhenUsed="0" w:uiPriority="0" w:semiHidden="0" w:name="HTML Definition"/>
     <w:lsdException w:unhideWhenUsed="0" w:uiPriority="0" w:semiHidden="0" w:name="HTML Keyboard"/>
-    <w:lsdException w:unhideWhenUsed="0" w:uiPriority="0" w:semiHidden="0" w:name="HTML Preformatted"/>
+    <w:lsdException w:qFormat="1" w:unhideWhenUsed="0" w:uiPriority="0" w:semiHidden="0" w:name="HTML Preformatted"/>
     <w:lsdException w:unhideWhenUsed="0" w:uiPriority="0" w:semiHidden="0" w:name="HTML Sample"/>
     <w:lsdException w:unhideWhenUsed="0" w:uiPriority="0" w:semiHidden="0" w:name="HTML Typewriter"/>
     <w:lsdException w:unhideWhenUsed="0" w:uiPriority="0" w:semiHidden="0" w:name="HTML Variable"/>
-    <w:lsdException w:unhideWhenUsed="0" w:uiPriority="0" w:name="Normal Table"/>
+    <w:lsdException w:qFormat="1" w:unhideWhenUsed="0" w:uiPriority="0" w:name="Normal Table"/>
     <w:lsdException w:unhideWhenUsed="0" w:uiPriority="0" w:semiHidden="0" w:name="annotation subject"/>
     <w:lsdException w:unhideWhenUsed="0" w:uiPriority="0" w:semiHidden="0" w:name="Table Simple 1"/>
     <w:lsdException w:unhideWhenUsed="0" w:uiPriority="0" w:semiHidden="0" w:name="Table Simple 2"/>
@@ -3765,6 +4994,7 @@
   <w:style w:type="table" w:default="1" w:styleId="3">
     <w:name w:val="Normal Table"/>
     <w:semiHidden/>
+    <w:qFormat/>
     <w:uiPriority w:val="0"/>
     <w:tblPr>
       <w:tblCellMar>
@@ -3778,6 +5008,7 @@
   <w:style w:type="paragraph" w:styleId="4">
     <w:name w:val="annotation text"/>
     <w:basedOn w:val="1"/>
+    <w:qFormat/>
     <w:uiPriority w:val="0"/>
     <w:pPr>
       <w:jc w:val="left"/>
@@ -3785,6 +5016,7 @@
   </w:style>
   <w:style w:type="paragraph" w:styleId="5">
     <w:name w:val="HTML Preformatted"/>
+    <w:qFormat/>
     <w:uiPriority w:val="0"/>
     <w:pPr>
       <w:tabs>
@@ -3813,6 +5045,15 @@
       <w:sz w:val="24"/>
       <w:szCs w:val="24"/>
       <w:lang w:val="en-US" w:eastAsia="zh-CN" w:bidi="ar"/>
+    </w:rPr>
+  </w:style>
+  <w:style w:type="character" w:styleId="6">
+    <w:name w:val="Hyperlink"/>
+    <w:basedOn w:val="2"/>
+    <w:uiPriority w:val="0"/>
+    <w:rPr>
+      <w:color w:val="0000FF"/>
+      <w:u w:val="single"/>
     </w:rPr>
   </w:style>
 </w:styles>

</xml_diff>